<commit_message>
Changed content of document
* Blah blah
Close
</commit_message>
<xml_diff>
--- a/Hello.docx
+++ b/Hello.docx
@@ -3,12 +3,15 @@
 <w:document xmlns:wpc="http://schemas.microsoft.com/office/word/2010/wordprocessingCanvas" xmlns:mo="http://schemas.microsoft.com/office/mac/office/2008/main" xmlns:mc="http://schemas.openxmlformats.org/markup-compatibility/2006" xmlns:mv="urn:schemas-microsoft-com:mac:vml" xmlns:o="urn:schemas-microsoft-com:office:office" xmlns:r="http://schemas.openxmlformats.org/officeDocument/2006/relationships" xmlns:m="http://schemas.openxmlformats.org/officeDocument/2006/math" xmlns:v="urn:schemas-microsoft-com:vml" xmlns:wp14="http://schemas.microsoft.com/office/word/2010/wordprocessingDrawing" xmlns:wp="http://schemas.openxmlformats.org/drawingml/2006/wordprocessingDrawing" xmlns:w10="urn:schemas-microsoft-com:office:word" xmlns:w="http://schemas.openxmlformats.org/wordprocessingml/2006/main" xmlns:w14="http://schemas.microsoft.com/office/word/2010/wordml" xmlns:wpg="http://schemas.microsoft.com/office/word/2010/wordprocessingGroup" xmlns:wpi="http://schemas.microsoft.com/office/word/2010/wordprocessingInk" xmlns:wne="http://schemas.microsoft.com/office/word/2006/wordml" xmlns:wps="http://schemas.microsoft.com/office/word/2010/wordprocessingShape" mc:Ignorable="w14 wp14">
   <w:body>
     <w:p>
+      <w:r>
+        <w:t>Hello in Spanish is Ohla.</w:t>
+      </w:r>
       <w:bookmarkStart w:id="0" w:name="_GoBack"/>
       <w:bookmarkEnd w:id="0"/>
     </w:p>
     <w:sectPr>
       <w:pgSz w:w="11900" w:h="16840"/>
-      <w:pgMar w:top="1440" w:right="1800" w:bottom="1440" w:left="1800" w:header="708" w:footer="708" w:gutter="0"/>
+      <w:pgMar w:top="1440" w:right="1797" w:bottom="1440" w:left="1797" w:header="709" w:footer="709" w:gutter="0"/>
       <w:cols w:space="708"/>
       <w:docGrid w:linePitch="360"/>
     </w:sectPr>

</xml_diff>

<commit_message>
Changed document second time
</commit_message>
<xml_diff>
--- a/Hello.docx
+++ b/Hello.docx
@@ -5,6 +5,12 @@
     <w:p>
       <w:r>
         <w:t>Hello in Spanish is Ohla.</w:t>
+      </w:r>
+    </w:p>
+    <w:p/>
+    <w:p>
+      <w:r>
+        <w:t>Change this document again!!</w:t>
       </w:r>
       <w:bookmarkStart w:id="0" w:name="_GoBack"/>
       <w:bookmarkEnd w:id="0"/>

</xml_diff>

<commit_message>
Try to change Hello
</commit_message>
<xml_diff>
--- a/Hello.docx
+++ b/Hello.docx
@@ -4,13 +4,28 @@
   <w:body>
     <w:p>
       <w:r>
-        <w:t>Hello in Spanish is Ohla.</w:t>
+        <w:t xml:space="preserve">Hello in Spanish is </w:t>
+      </w:r>
+      <w:proofErr w:type="spellStart"/>
+      <w:r>
+        <w:t>Ohla</w:t>
+      </w:r>
+      <w:proofErr w:type="spellEnd"/>
+      <w:r>
+        <w:t>.</w:t>
       </w:r>
     </w:p>
     <w:p/>
     <w:p>
       <w:r>
         <w:t>Change this document again!!</w:t>
+      </w:r>
+    </w:p>
+    <w:p/>
+    <w:p/>
+    <w:p>
+      <w:r>
+        <w:t>Changing this again.</w:t>
       </w:r>
       <w:bookmarkStart w:id="0" w:name="_GoBack"/>
       <w:bookmarkEnd w:id="0"/>

</xml_diff>